<commit_message>
Update the report of the practical work
</commit_message>
<xml_diff>
--- a/prac.docx
+++ b/prac.docx
@@ -144,13 +144,8 @@
         <w:ind w:left="6096" w:right="-1"/>
         <w:jc w:val="left"/>
       </w:pPr>
-      <w:proofErr w:type="spellStart"/>
-      <w:r>
-        <w:t>Лепёшкин</w:t>
-      </w:r>
-      <w:proofErr w:type="spellEnd"/>
-      <w:r>
-        <w:t xml:space="preserve"> К.С.____________</w:t>
+      <w:r>
+        <w:t>Лепёшкин К.С.____________</w:t>
       </w:r>
     </w:p>
     <w:p>
@@ -215,19 +210,20 @@
     </w:p>
     <w:sdt>
       <w:sdtPr>
+        <w:rPr>
+          <w:rFonts w:eastAsiaTheme="minorEastAsia" w:cstheme="minorBidi"/>
+          <w:b w:val="0"/>
+          <w:bCs w:val="0"/>
+          <w:smallCaps w:val="0"/>
+          <w:szCs w:val="22"/>
+        </w:rPr>
         <w:id w:val="1093052308"/>
         <w:docPartObj>
           <w:docPartGallery w:val="Table of Contents"/>
           <w:docPartUnique/>
         </w:docPartObj>
       </w:sdtPr>
-      <w:sdtEndPr>
-        <w:rPr>
-          <w:rFonts w:eastAsiaTheme="minorEastAsia" w:cstheme="minorBidi"/>
-          <w:smallCaps w:val="0"/>
-          <w:szCs w:val="22"/>
-        </w:rPr>
-      </w:sdtEndPr>
+      <w:sdtEndPr/>
       <w:sdtContent>
         <w:p>
           <w:pPr>
@@ -258,7 +254,7 @@
           <w:r>
             <w:fldChar w:fldCharType="separate"/>
           </w:r>
-          <w:hyperlink w:anchor="_Toc40735479" w:history="1">
+          <w:hyperlink w:anchor="_Toc40746909" w:history="1">
             <w:r>
               <w:rPr>
                 <w:rStyle w:val="ad"/>
@@ -285,7 +281,7 @@
                 <w:noProof/>
                 <w:webHidden/>
               </w:rPr>
-              <w:instrText xml:space="preserve"> PAGEREF _Toc40735479 \h </w:instrText>
+              <w:instrText xml:space="preserve"> PAGEREF _Toc40746909 \h </w:instrText>
             </w:r>
             <w:r>
               <w:rPr>
@@ -328,7 +324,7 @@
               <w:sz w:val="22"/>
             </w:rPr>
           </w:pPr>
-          <w:hyperlink w:anchor="_Toc40735480" w:history="1">
+          <w:hyperlink w:anchor="_Toc40746910" w:history="1">
             <w:r>
               <w:rPr>
                 <w:rStyle w:val="ad"/>
@@ -378,7 +374,7 @@
                 <w:noProof/>
                 <w:webHidden/>
               </w:rPr>
-              <w:instrText xml:space="preserve"> PAGEREF _Toc40735480 \h </w:instrText>
+              <w:instrText xml:space="preserve"> PAGEREF _Toc40746910 \h </w:instrText>
             </w:r>
             <w:r>
               <w:rPr>
@@ -421,7 +417,7 @@
               <w:sz w:val="22"/>
             </w:rPr>
           </w:pPr>
-          <w:hyperlink w:anchor="_Toc40735481" w:history="1">
+          <w:hyperlink w:anchor="_Toc40746911" w:history="1">
             <w:r>
               <w:rPr>
                 <w:rStyle w:val="ad"/>
@@ -448,7 +444,7 @@
                 <w:noProof/>
                 <w:webHidden/>
               </w:rPr>
-              <w:instrText xml:space="preserve"> PAGEREF _Toc40735481 \h </w:instrText>
+              <w:instrText xml:space="preserve"> PAGEREF _Toc40746911 \h </w:instrText>
             </w:r>
             <w:r>
               <w:rPr>
@@ -493,7 +489,7 @@
               <w:sz w:val="22"/>
             </w:rPr>
           </w:pPr>
-          <w:hyperlink w:anchor="_Toc40735482" w:history="1">
+          <w:hyperlink w:anchor="_Toc40746912" w:history="1">
             <w:r>
               <w:rPr>
                 <w:rStyle w:val="ad"/>
@@ -520,7 +516,7 @@
                 <w:noProof/>
                 <w:webHidden/>
               </w:rPr>
-              <w:instrText xml:space="preserve"> PAGEREF _Toc40735482 \h </w:instrText>
+              <w:instrText xml:space="preserve"> PAGEREF _Toc40746912 \h </w:instrText>
             </w:r>
             <w:r>
               <w:rPr>
@@ -565,7 +561,7 @@
               <w:sz w:val="22"/>
             </w:rPr>
           </w:pPr>
-          <w:hyperlink w:anchor="_Toc40735483" w:history="1">
+          <w:hyperlink w:anchor="_Toc40746913" w:history="1">
             <w:r>
               <w:rPr>
                 <w:rStyle w:val="ad"/>
@@ -592,7 +588,7 @@
                 <w:noProof/>
                 <w:webHidden/>
               </w:rPr>
-              <w:instrText xml:space="preserve"> PAGEREF _Toc40735483 \h </w:instrText>
+              <w:instrText xml:space="preserve"> PAGEREF _Toc40746913 \h </w:instrText>
             </w:r>
             <w:r>
               <w:rPr>
@@ -637,7 +633,7 @@
               <w:sz w:val="22"/>
             </w:rPr>
           </w:pPr>
-          <w:hyperlink w:anchor="_Toc40735484" w:history="1">
+          <w:hyperlink w:anchor="_Toc40746914" w:history="1">
             <w:r>
               <w:rPr>
                 <w:rStyle w:val="ad"/>
@@ -664,7 +660,7 @@
                 <w:noProof/>
                 <w:webHidden/>
               </w:rPr>
-              <w:instrText xml:space="preserve"> PAGEREF _Toc40735484 \h </w:instrText>
+              <w:instrText xml:space="preserve"> PAGEREF _Toc40746914 \h </w:instrText>
             </w:r>
             <w:r>
               <w:rPr>
@@ -709,7 +705,7 @@
               <w:sz w:val="22"/>
             </w:rPr>
           </w:pPr>
-          <w:hyperlink w:anchor="_Toc40735485" w:history="1">
+          <w:hyperlink w:anchor="_Toc40746915" w:history="1">
             <w:r>
               <w:rPr>
                 <w:rStyle w:val="ad"/>
@@ -736,7 +732,7 @@
                 <w:noProof/>
                 <w:webHidden/>
               </w:rPr>
-              <w:instrText xml:space="preserve"> PAGEREF _Toc40735485 \h </w:instrText>
+              <w:instrText xml:space="preserve"> PAGEREF _Toc40746915 \h </w:instrText>
             </w:r>
             <w:r>
               <w:rPr>
@@ -781,7 +777,7 @@
               <w:sz w:val="22"/>
             </w:rPr>
           </w:pPr>
-          <w:hyperlink w:anchor="_Toc40735486" w:history="1">
+          <w:hyperlink w:anchor="_Toc40746916" w:history="1">
             <w:r>
               <w:rPr>
                 <w:rStyle w:val="ad"/>
@@ -808,7 +804,7 @@
                 <w:noProof/>
                 <w:webHidden/>
               </w:rPr>
-              <w:instrText xml:space="preserve"> PAGEREF _Toc40735486 \h </w:instrText>
+              <w:instrText xml:space="preserve"> PAGEREF _Toc40746916 \h </w:instrText>
             </w:r>
             <w:r>
               <w:rPr>
@@ -851,7 +847,7 @@
               <w:sz w:val="22"/>
             </w:rPr>
           </w:pPr>
-          <w:hyperlink w:anchor="_Toc40735487" w:history="1">
+          <w:hyperlink w:anchor="_Toc40746917" w:history="1">
             <w:r>
               <w:rPr>
                 <w:rStyle w:val="ad"/>
@@ -878,7 +874,7 @@
                 <w:noProof/>
                 <w:webHidden/>
               </w:rPr>
-              <w:instrText xml:space="preserve"> PAGEREF _Toc40735487 \h </w:instrText>
+              <w:instrText xml:space="preserve"> PAGEREF _Toc40746917 \h </w:instrText>
             </w:r>
             <w:r>
               <w:rPr>
@@ -899,6 +895,309 @@
                 <w:webHidden/>
               </w:rPr>
               <w:t>8</w:t>
+            </w:r>
+            <w:r>
+              <w:rPr>
+                <w:noProof/>
+                <w:webHidden/>
+              </w:rPr>
+              <w:fldChar w:fldCharType="end"/>
+            </w:r>
+          </w:hyperlink>
+        </w:p>
+        <w:p>
+          <w:pPr>
+            <w:pStyle w:val="21"/>
+            <w:tabs>
+              <w:tab w:val="right" w:leader="dot" w:pos="10195"/>
+            </w:tabs>
+            <w:rPr>
+              <w:rFonts w:asciiTheme="minorHAnsi" w:hAnsiTheme="minorHAnsi"/>
+              <w:smallCaps w:val="0"/>
+              <w:noProof/>
+              <w:color w:val="auto"/>
+              <w:sz w:val="22"/>
+            </w:rPr>
+          </w:pPr>
+          <w:hyperlink w:anchor="_Toc40746918" w:history="1">
+            <w:r>
+              <w:rPr>
+                <w:rStyle w:val="ad"/>
+                <w:noProof/>
+              </w:rPr>
+              <w:t>3.1</w:t>
+            </w:r>
+            <w:r>
+              <w:rPr>
+                <w:rStyle w:val="ad"/>
+                <w:noProof/>
+                <w:lang w:val="en-US"/>
+              </w:rPr>
+              <w:t xml:space="preserve"> С</w:t>
+            </w:r>
+            <w:r>
+              <w:rPr>
+                <w:rStyle w:val="ad"/>
+                <w:noProof/>
+              </w:rPr>
+              <w:t>труктура проекта</w:t>
+            </w:r>
+            <w:r>
+              <w:rPr>
+                <w:noProof/>
+                <w:webHidden/>
+              </w:rPr>
+              <w:tab/>
+            </w:r>
+            <w:r>
+              <w:rPr>
+                <w:noProof/>
+                <w:webHidden/>
+              </w:rPr>
+              <w:fldChar w:fldCharType="begin"/>
+            </w:r>
+            <w:r>
+              <w:rPr>
+                <w:noProof/>
+                <w:webHidden/>
+              </w:rPr>
+              <w:instrText xml:space="preserve"> PAGEREF _Toc40746918 \h </w:instrText>
+            </w:r>
+            <w:r>
+              <w:rPr>
+                <w:noProof/>
+                <w:webHidden/>
+              </w:rPr>
+            </w:r>
+            <w:r>
+              <w:rPr>
+                <w:noProof/>
+                <w:webHidden/>
+              </w:rPr>
+              <w:fldChar w:fldCharType="separate"/>
+            </w:r>
+            <w:r>
+              <w:rPr>
+                <w:noProof/>
+                <w:webHidden/>
+              </w:rPr>
+              <w:t>8</w:t>
+            </w:r>
+            <w:r>
+              <w:rPr>
+                <w:noProof/>
+                <w:webHidden/>
+              </w:rPr>
+              <w:fldChar w:fldCharType="end"/>
+            </w:r>
+          </w:hyperlink>
+        </w:p>
+        <w:p>
+          <w:pPr>
+            <w:pStyle w:val="21"/>
+            <w:tabs>
+              <w:tab w:val="right" w:leader="dot" w:pos="10195"/>
+            </w:tabs>
+            <w:rPr>
+              <w:rFonts w:asciiTheme="minorHAnsi" w:hAnsiTheme="minorHAnsi"/>
+              <w:smallCaps w:val="0"/>
+              <w:noProof/>
+              <w:color w:val="auto"/>
+              <w:sz w:val="22"/>
+            </w:rPr>
+          </w:pPr>
+          <w:hyperlink w:anchor="_Toc40746919" w:history="1">
+            <w:r>
+              <w:rPr>
+                <w:rStyle w:val="ad"/>
+                <w:noProof/>
+              </w:rPr>
+              <w:t>3.2 Основной модуль</w:t>
+            </w:r>
+            <w:r>
+              <w:rPr>
+                <w:noProof/>
+                <w:webHidden/>
+              </w:rPr>
+              <w:tab/>
+            </w:r>
+            <w:r>
+              <w:rPr>
+                <w:noProof/>
+                <w:webHidden/>
+              </w:rPr>
+              <w:fldChar w:fldCharType="begin"/>
+            </w:r>
+            <w:r>
+              <w:rPr>
+                <w:noProof/>
+                <w:webHidden/>
+              </w:rPr>
+              <w:instrText xml:space="preserve"> PAGEREF _Toc40746919 \h </w:instrText>
+            </w:r>
+            <w:r>
+              <w:rPr>
+                <w:noProof/>
+                <w:webHidden/>
+              </w:rPr>
+            </w:r>
+            <w:r>
+              <w:rPr>
+                <w:noProof/>
+                <w:webHidden/>
+              </w:rPr>
+              <w:fldChar w:fldCharType="separate"/>
+            </w:r>
+            <w:r>
+              <w:rPr>
+                <w:noProof/>
+                <w:webHidden/>
+              </w:rPr>
+              <w:t>9</w:t>
+            </w:r>
+            <w:r>
+              <w:rPr>
+                <w:noProof/>
+                <w:webHidden/>
+              </w:rPr>
+              <w:fldChar w:fldCharType="end"/>
+            </w:r>
+          </w:hyperlink>
+        </w:p>
+        <w:p>
+          <w:pPr>
+            <w:pStyle w:val="21"/>
+            <w:tabs>
+              <w:tab w:val="right" w:leader="dot" w:pos="10195"/>
+            </w:tabs>
+            <w:rPr>
+              <w:rFonts w:asciiTheme="minorHAnsi" w:hAnsiTheme="minorHAnsi"/>
+              <w:smallCaps w:val="0"/>
+              <w:noProof/>
+              <w:color w:val="auto"/>
+              <w:sz w:val="22"/>
+            </w:rPr>
+          </w:pPr>
+          <w:hyperlink w:anchor="_Toc40746920" w:history="1">
+            <w:r>
+              <w:rPr>
+                <w:rStyle w:val="ad"/>
+                <w:noProof/>
+              </w:rPr>
+              <w:t>3.3 Модуль конфигуратора</w:t>
+            </w:r>
+            <w:r>
+              <w:rPr>
+                <w:noProof/>
+                <w:webHidden/>
+              </w:rPr>
+              <w:tab/>
+            </w:r>
+            <w:r>
+              <w:rPr>
+                <w:noProof/>
+                <w:webHidden/>
+              </w:rPr>
+              <w:fldChar w:fldCharType="begin"/>
+            </w:r>
+            <w:r>
+              <w:rPr>
+                <w:noProof/>
+                <w:webHidden/>
+              </w:rPr>
+              <w:instrText xml:space="preserve"> PAGEREF _Toc40746920 \h </w:instrText>
+            </w:r>
+            <w:r>
+              <w:rPr>
+                <w:noProof/>
+                <w:webHidden/>
+              </w:rPr>
+            </w:r>
+            <w:r>
+              <w:rPr>
+                <w:noProof/>
+                <w:webHidden/>
+              </w:rPr>
+              <w:fldChar w:fldCharType="separate"/>
+            </w:r>
+            <w:r>
+              <w:rPr>
+                <w:noProof/>
+                <w:webHidden/>
+              </w:rPr>
+              <w:t>10</w:t>
+            </w:r>
+            <w:r>
+              <w:rPr>
+                <w:noProof/>
+                <w:webHidden/>
+              </w:rPr>
+              <w:fldChar w:fldCharType="end"/>
+            </w:r>
+          </w:hyperlink>
+        </w:p>
+        <w:p>
+          <w:pPr>
+            <w:pStyle w:val="21"/>
+            <w:tabs>
+              <w:tab w:val="right" w:leader="dot" w:pos="10195"/>
+            </w:tabs>
+            <w:rPr>
+              <w:rFonts w:asciiTheme="minorHAnsi" w:hAnsiTheme="minorHAnsi"/>
+              <w:smallCaps w:val="0"/>
+              <w:noProof/>
+              <w:color w:val="auto"/>
+              <w:sz w:val="22"/>
+            </w:rPr>
+          </w:pPr>
+          <w:hyperlink w:anchor="_Toc40746921" w:history="1">
+            <w:r>
+              <w:rPr>
+                <w:rStyle w:val="ad"/>
+                <w:noProof/>
+              </w:rPr>
+              <w:t>3.4 Модуль загрузки списка слов</w:t>
+            </w:r>
+            <w:r>
+              <w:rPr>
+                <w:noProof/>
+                <w:webHidden/>
+              </w:rPr>
+              <w:tab/>
+            </w:r>
+            <w:r>
+              <w:rPr>
+                <w:noProof/>
+                <w:webHidden/>
+              </w:rPr>
+              <w:fldChar w:fldCharType="begin"/>
+            </w:r>
+            <w:r>
+              <w:rPr>
+                <w:noProof/>
+                <w:webHidden/>
+              </w:rPr>
+              <w:instrText xml:space="preserve"> PAGEREF _Toc40746921 \h </w:instrText>
+            </w:r>
+            <w:r>
+              <w:rPr>
+                <w:noProof/>
+                <w:webHidden/>
+              </w:rPr>
+            </w:r>
+            <w:r>
+              <w:rPr>
+                <w:noProof/>
+                <w:webHidden/>
+              </w:rPr>
+              <w:fldChar w:fldCharType="separate"/>
+            </w:r>
+            <w:r>
+              <w:rPr>
+                <w:noProof/>
+                <w:webHidden/>
+              </w:rPr>
+              <w:t>12</w:t>
             </w:r>
             <w:r>
               <w:rPr>
@@ -994,7 +1293,7 @@
         <w:ind w:left="567"/>
       </w:pPr>
       <w:bookmarkStart w:id="1" w:name="_Toc483264531"/>
-      <w:bookmarkStart w:id="2" w:name="_Toc40735479"/>
+      <w:bookmarkStart w:id="2" w:name="_Toc40746909"/>
       <w:r>
         <w:t>Введение</w:t>
       </w:r>
@@ -1099,7 +1398,7 @@
           <w:lang w:val="en-US"/>
         </w:rPr>
       </w:pPr>
-      <w:bookmarkStart w:id="3" w:name="_Toc40735480"/>
+      <w:bookmarkStart w:id="3" w:name="_Toc40746910"/>
       <w:r>
         <w:t>З</w:t>
       </w:r>
@@ -1246,7 +1545,7 @@
       <w:pPr>
         <w:pStyle w:val="1"/>
       </w:pPr>
-      <w:bookmarkStart w:id="4" w:name="_Toc40735481"/>
+      <w:bookmarkStart w:id="4" w:name="_Toc40746911"/>
       <w:r>
         <w:t>Используемые инструменты</w:t>
       </w:r>
@@ -1256,7 +1555,7 @@
       <w:pPr>
         <w:pStyle w:val="2"/>
       </w:pPr>
-      <w:bookmarkStart w:id="5" w:name="_Toc40735482"/>
+      <w:bookmarkStart w:id="5" w:name="_Toc40746912"/>
       <w:r>
         <w:t>Выбор языка программирования</w:t>
       </w:r>
@@ -1264,7 +1563,16 @@
     </w:p>
     <w:p>
       <w:r>
-        <w:t>Для реализации задач, поставленные в предыдущем пункте</w:t>
+        <w:t>Для реализации задач, поставленны</w:t>
+      </w:r>
+      <w:r>
+        <w:t>х</w:t>
+      </w:r>
+      <w:r>
+        <w:t xml:space="preserve"> в предыдущем пункте</w:t>
+      </w:r>
+      <w:r>
+        <w:t>,</w:t>
       </w:r>
       <w:r>
         <w:t xml:space="preserve"> мной были проанализированы существующие программные средства, являющиеся наиболее целесообразными для конкретной задачи. Целесообразность программного средства заключается в простоте его использования, чётком выполнении задачи, которую мы ставим перед этой программой, а также в актуальности на данный момент времени.</w:t>
@@ -1311,7 +1619,7 @@
       <w:pPr>
         <w:pStyle w:val="2"/>
       </w:pPr>
-      <w:bookmarkStart w:id="6" w:name="_Toc40735483"/>
+      <w:bookmarkStart w:id="6" w:name="_Toc40746913"/>
       <w:r>
         <w:t>Выбор</w:t>
       </w:r>
@@ -1349,7 +1657,7 @@
       <w:pPr>
         <w:pStyle w:val="2"/>
       </w:pPr>
-      <w:bookmarkStart w:id="7" w:name="_Toc40735484"/>
+      <w:bookmarkStart w:id="7" w:name="_Toc40746914"/>
       <w:r>
         <w:t xml:space="preserve">Выбор </w:t>
       </w:r>
@@ -1670,7 +1978,7 @@
       <w:pPr>
         <w:pStyle w:val="2"/>
       </w:pPr>
-      <w:bookmarkStart w:id="8" w:name="_Toc40735485"/>
+      <w:bookmarkStart w:id="8" w:name="_Toc40746915"/>
       <w:r>
         <w:t>Выбор алгоритма для выделения базовых частей слова</w:t>
       </w:r>
@@ -1757,7 +2065,7 @@
       <w:pPr>
         <w:pStyle w:val="2"/>
       </w:pPr>
-      <w:bookmarkStart w:id="9" w:name="_Toc40735486"/>
+      <w:bookmarkStart w:id="9" w:name="_Toc40746916"/>
       <w:r>
         <w:t>Выбор библиотеки для тестирования</w:t>
       </w:r>
@@ -1834,23 +2142,1133 @@
       <w:pPr>
         <w:pStyle w:val="1"/>
       </w:pPr>
-      <w:bookmarkStart w:id="10" w:name="_Toc40735487"/>
+      <w:bookmarkStart w:id="10" w:name="_Toc40746917"/>
       <w:r>
         <w:t>Разработка программного средства</w:t>
       </w:r>
       <w:bookmarkEnd w:id="10"/>
     </w:p>
+    <w:p>
+      <w:r>
+        <w:t>Описание разработки данного программного средства будет включать в себя последовательное описание всех модулей и компонентов программы. В процессе описания работы модулей, будут соответственно выполняться задачи, описанные раннее, а также рассмотрены реализации всех алгоритмов, необходимые для достижения поставленной цели.</w:t>
+      </w:r>
+    </w:p>
+    <w:p>
+      <w:r>
+        <w:t>Основной идеей построения всего программного средство было в том, чтобы предоставить пользователю максимально возможный функционал для получения удовлетворяющего его результата. Поэтому, реализована идея выбора 4 режимов работы, способных работать одновременно: посчитать «стоимость» слова, очистить слово от некорректных символов, исправить слово и выделить базовые части слова.</w:t>
+      </w:r>
+    </w:p>
+    <w:p>
+      <w:r>
+        <w:t>Для предоставления более гибкого функционала, реализована возможность изменения 4 дополнительных параметров, которые напрямую влияют на работу методов обработки и исправления слов, что позволяет получить оптимальный результат.</w:t>
+      </w:r>
+    </w:p>
+    <w:p>
+      <w:r>
+        <w:t xml:space="preserve">Пользователю предоставляется возможность вывода результата в файл для каждого </w:t>
+      </w:r>
+      <w:r>
+        <w:t>режима работы</w:t>
+      </w:r>
+      <w:r>
+        <w:t xml:space="preserve">, а также в стандартный поток вывода. Пользователь может запросить более понятный для </w:t>
+      </w:r>
+      <w:r>
+        <w:t>человека</w:t>
+      </w:r>
+      <w:r>
+        <w:t xml:space="preserve"> вывод с помощью определенной опции</w:t>
+      </w:r>
+      <w:r>
+        <w:t xml:space="preserve"> (опция –v</w:t>
+      </w:r>
+      <w:r>
+        <w:t>)</w:t>
+      </w:r>
+      <w:r>
+        <w:t xml:space="preserve">. Однако, если пользователю необходимо получить </w:t>
+      </w:r>
+      <w:r>
+        <w:t>только список слов, и ничего кроме, ему достаточно не указывать дополнительной опции.</w:t>
+      </w:r>
+    </w:p>
+    <w:p>
+      <w:pPr>
+        <w:pStyle w:val="2"/>
+      </w:pPr>
+      <w:bookmarkStart w:id="11" w:name="_Toc40746918"/>
+      <w:r>
+        <w:rPr>
+          <w:lang w:val="en-US"/>
+        </w:rPr>
+        <w:t>С</w:t>
+      </w:r>
+      <w:proofErr w:type="spellStart"/>
+      <w:r>
+        <w:t>труктура</w:t>
+      </w:r>
+      <w:proofErr w:type="spellEnd"/>
+      <w:r>
+        <w:t xml:space="preserve"> проекта</w:t>
+      </w:r>
+      <w:bookmarkEnd w:id="11"/>
+    </w:p>
+    <w:p>
+      <w:r>
+        <w:t>Структура всего проекта состоит из пакетов «</w:t>
+      </w:r>
+      <w:r>
+        <w:rPr>
+          <w:lang w:val="en-US"/>
+        </w:rPr>
+        <w:t>analyzer</w:t>
+      </w:r>
+      <w:r>
+        <w:t>», в котором содержится все основные модули, «</w:t>
+      </w:r>
+      <w:r>
+        <w:rPr>
+          <w:lang w:val="en-US"/>
+        </w:rPr>
+        <w:t>tests</w:t>
+      </w:r>
+      <w:r>
+        <w:t>», в котором содержатся тесты для модулей, а также директории «</w:t>
+      </w:r>
+      <w:r>
+        <w:rPr>
+          <w:lang w:val="en-US"/>
+        </w:rPr>
+        <w:t>data</w:t>
+      </w:r>
+      <w:r>
+        <w:t xml:space="preserve">», </w:t>
+      </w:r>
+      <w:r>
+        <w:t>содержащая списки слов, и сторонние конфигурационные файлы.</w:t>
+      </w:r>
+    </w:p>
+    <w:p>
+      <w:r>
+        <w:t>Структура проекта приведена рисунке 3.1.1.</w:t>
+      </w:r>
+    </w:p>
+    <w:p>
+      <w:pPr>
+        <w:pStyle w:val="732-0"/>
+      </w:pPr>
+      <w:r>
+        <w:rPr>
+          <w:noProof/>
+        </w:rPr>
+        <w:drawing>
+          <wp:inline distT="0" distB="0" distL="0" distR="0" wp14:anchorId="4C37B148" wp14:editId="0F98F844">
+            <wp:extent cx="4276090" cy="5962650"/>
+            <wp:effectExtent l="0" t="0" r="0" b="0"/>
+            <wp:docPr id="1" name="Рисунок 1"/>
+            <wp:cNvGraphicFramePr>
+              <a:graphicFrameLocks xmlns:a="http://schemas.openxmlformats.org/drawingml/2006/main" noChangeAspect="1"/>
+            </wp:cNvGraphicFramePr>
+            <a:graphic xmlns:a="http://schemas.openxmlformats.org/drawingml/2006/main">
+              <a:graphicData uri="http://schemas.openxmlformats.org/drawingml/2006/picture">
+                <pic:pic xmlns:pic="http://schemas.openxmlformats.org/drawingml/2006/picture">
+                  <pic:nvPicPr>
+                    <pic:cNvPr id="1" name=""/>
+                    <pic:cNvPicPr/>
+                  </pic:nvPicPr>
+                  <pic:blipFill>
+                    <a:blip r:embed="rId9"/>
+                    <a:stretch>
+                      <a:fillRect/>
+                    </a:stretch>
+                  </pic:blipFill>
+                  <pic:spPr>
+                    <a:xfrm>
+                      <a:off x="0" y="0"/>
+                      <a:ext cx="4284976" cy="5975041"/>
+                    </a:xfrm>
+                    <a:prstGeom prst="rect">
+                      <a:avLst/>
+                    </a:prstGeom>
+                  </pic:spPr>
+                </pic:pic>
+              </a:graphicData>
+            </a:graphic>
+          </wp:inline>
+        </w:drawing>
+      </w:r>
+    </w:p>
+    <w:p>
+      <w:pPr>
+        <w:pStyle w:val="732-1"/>
+      </w:pPr>
+      <w:r>
+        <w:t>Рисунок 3.1.1 – Демонстрация структуры проекта</w:t>
+      </w:r>
+    </w:p>
+    <w:p>
+      <w:pPr>
+        <w:ind w:firstLine="0"/>
+      </w:pPr>
+    </w:p>
+    <w:p>
+      <w:pPr>
+        <w:pStyle w:val="2"/>
+      </w:pPr>
+      <w:bookmarkStart w:id="12" w:name="_Toc40746919"/>
+      <w:r>
+        <w:t>Основной модуль</w:t>
+      </w:r>
+      <w:bookmarkEnd w:id="12"/>
+    </w:p>
+    <w:p>
+      <w:r>
+        <w:t xml:space="preserve">Основным модулем программы, с которого начинается старт является модуль </w:t>
+      </w:r>
+      <w:r>
+        <w:rPr>
+          <w:lang w:val="en-US"/>
+        </w:rPr>
+        <w:t>main</w:t>
+      </w:r>
+      <w:r>
+        <w:t>.</w:t>
+      </w:r>
+      <w:r>
+        <w:rPr>
+          <w:lang w:val="en-US"/>
+        </w:rPr>
+        <w:t>py</w:t>
+      </w:r>
+      <w:r>
+        <w:t xml:space="preserve"> (См. Листинг 3.2.1).</w:t>
+      </w:r>
+    </w:p>
+    <w:p>
+      <w:r>
+        <w:t>Основная идея данного модуля состоит в том, чтобы, получив аргументы от пользователя из командной строки, передать их в функцию, которая обработает аргументы и выдаст определенный результат.</w:t>
+      </w:r>
+    </w:p>
+    <w:p>
+      <w:r>
+        <w:t xml:space="preserve">Для достижения данной задачи было принято решение создать класс </w:t>
+      </w:r>
+      <w:r>
+        <w:rPr>
+          <w:lang w:val="en-US"/>
+        </w:rPr>
+        <w:t>Configurator</w:t>
+      </w:r>
+      <w:r>
+        <w:t>, который обработает все аргументы командной строки и предоставит интерфейс для получения данных.</w:t>
+      </w:r>
+    </w:p>
+    <w:p>
+      <w:r>
+        <w:t xml:space="preserve">Классом, который будет выполнять все вычисления, является класс </w:t>
+      </w:r>
+      <w:r>
+        <w:rPr>
+          <w:lang w:val="en-US"/>
+        </w:rPr>
+        <w:t>WordAnalyzer</w:t>
+      </w:r>
+      <w:r>
+        <w:t xml:space="preserve">, принимающий на вход статической функции </w:t>
+      </w:r>
+      <w:r>
+        <w:rPr>
+          <w:lang w:val="en-US"/>
+        </w:rPr>
+        <w:t>build</w:t>
+      </w:r>
+      <w:r>
+        <w:t xml:space="preserve"> объект класса </w:t>
+      </w:r>
+      <w:r>
+        <w:rPr>
+          <w:lang w:val="en-US"/>
+        </w:rPr>
+        <w:t>Configurator</w:t>
+      </w:r>
+      <w:r>
+        <w:t>.</w:t>
+      </w:r>
+      <w:r>
+        <w:t xml:space="preserve"> Благодаря внутреннему интерфейсу, класс </w:t>
+      </w:r>
+      <w:r>
+        <w:rPr>
+          <w:lang w:val="en-US"/>
+        </w:rPr>
+        <w:t>WordAnalyzer</w:t>
+      </w:r>
+      <w:r>
+        <w:t xml:space="preserve"> </w:t>
+      </w:r>
+      <w:r>
+        <w:t xml:space="preserve">получит необходимые данные и запустит функцию </w:t>
+      </w:r>
+      <w:proofErr w:type="gramStart"/>
+      <w:r>
+        <w:rPr>
+          <w:lang w:val="en-US"/>
+        </w:rPr>
+        <w:t>analyze</w:t>
+      </w:r>
+      <w:r>
+        <w:t>(</w:t>
+      </w:r>
+      <w:proofErr w:type="gramEnd"/>
+      <w:r>
+        <w:t>), выполняющая вычисления.</w:t>
+      </w:r>
+      <w:r>
+        <w:t xml:space="preserve"> </w:t>
+      </w:r>
+    </w:p>
+    <w:p>
+      <w:pPr>
+        <w:pStyle w:val="732-5"/>
+      </w:pPr>
+      <w:r>
+        <w:rPr>
+          <w:lang w:val="ru-RU"/>
+        </w:rPr>
+        <w:t>Листинг</w:t>
+      </w:r>
+      <w:r>
+        <w:t xml:space="preserve"> 3.2.1</w:t>
+      </w:r>
+    </w:p>
+    <w:p>
+      <w:pPr>
+        <w:pStyle w:val="-732"/>
+        <w:rPr>
+          <w:lang w:val="en-US"/>
+        </w:rPr>
+      </w:pPr>
+      <w:r>
+        <w:rPr>
+          <w:lang w:val="en-US"/>
+        </w:rPr>
+        <w:t>import sys</w:t>
+      </w:r>
+    </w:p>
+    <w:p>
+      <w:pPr>
+        <w:pStyle w:val="-732"/>
+        <w:rPr>
+          <w:lang w:val="en-US"/>
+        </w:rPr>
+      </w:pPr>
+      <w:r>
+        <w:rPr>
+          <w:lang w:val="en-US"/>
+        </w:rPr>
+        <w:t xml:space="preserve">from </w:t>
+      </w:r>
+      <w:proofErr w:type="spellStart"/>
+      <w:proofErr w:type="gramStart"/>
+      <w:r>
+        <w:rPr>
+          <w:lang w:val="en-US"/>
+        </w:rPr>
+        <w:t>analyzer.lib.configurator</w:t>
+      </w:r>
+      <w:proofErr w:type="spellEnd"/>
+      <w:proofErr w:type="gramEnd"/>
+      <w:r>
+        <w:rPr>
+          <w:lang w:val="en-US"/>
+        </w:rPr>
+        <w:t xml:space="preserve"> import Configurator</w:t>
+      </w:r>
+    </w:p>
+    <w:p>
+      <w:pPr>
+        <w:pStyle w:val="-732"/>
+        <w:rPr>
+          <w:lang w:val="en-US"/>
+        </w:rPr>
+      </w:pPr>
+      <w:r>
+        <w:rPr>
+          <w:lang w:val="en-US"/>
+        </w:rPr>
+        <w:t xml:space="preserve">from </w:t>
+      </w:r>
+      <w:proofErr w:type="spellStart"/>
+      <w:proofErr w:type="gramStart"/>
+      <w:r>
+        <w:rPr>
+          <w:lang w:val="en-US"/>
+        </w:rPr>
+        <w:t>analyzer.lib.word</w:t>
+      </w:r>
+      <w:proofErr w:type="gramEnd"/>
+      <w:r>
+        <w:rPr>
+          <w:lang w:val="en-US"/>
+        </w:rPr>
+        <w:t>_analyzer</w:t>
+      </w:r>
+      <w:proofErr w:type="spellEnd"/>
+      <w:r>
+        <w:rPr>
+          <w:lang w:val="en-US"/>
+        </w:rPr>
+        <w:t xml:space="preserve"> import </w:t>
+      </w:r>
+      <w:proofErr w:type="spellStart"/>
+      <w:r>
+        <w:rPr>
+          <w:lang w:val="en-US"/>
+        </w:rPr>
+        <w:t>WordAnalyzer</w:t>
+      </w:r>
+      <w:proofErr w:type="spellEnd"/>
+    </w:p>
+    <w:p>
+      <w:pPr>
+        <w:pStyle w:val="-732"/>
+        <w:rPr>
+          <w:lang w:val="en-US"/>
+        </w:rPr>
+      </w:pPr>
+    </w:p>
+    <w:p>
+      <w:pPr>
+        <w:pStyle w:val="-732"/>
+        <w:rPr>
+          <w:lang w:val="en-US"/>
+        </w:rPr>
+      </w:pPr>
+    </w:p>
+    <w:p>
+      <w:pPr>
+        <w:pStyle w:val="-732"/>
+        <w:rPr>
+          <w:lang w:val="en-US"/>
+        </w:rPr>
+      </w:pPr>
+      <w:proofErr w:type="spellStart"/>
+      <w:r>
+        <w:rPr>
+          <w:lang w:val="en-US"/>
+        </w:rPr>
+        <w:t>def</w:t>
+      </w:r>
+      <w:proofErr w:type="spellEnd"/>
+      <w:r>
+        <w:rPr>
+          <w:lang w:val="en-US"/>
+        </w:rPr>
+        <w:t xml:space="preserve"> </w:t>
+      </w:r>
+      <w:proofErr w:type="gramStart"/>
+      <w:r>
+        <w:rPr>
+          <w:lang w:val="en-US"/>
+        </w:rPr>
+        <w:t>main(</w:t>
+      </w:r>
+      <w:proofErr w:type="gramEnd"/>
+      <w:r>
+        <w:rPr>
+          <w:lang w:val="en-US"/>
+        </w:rPr>
+        <w:t>):</w:t>
+      </w:r>
+    </w:p>
+    <w:p>
+      <w:pPr>
+        <w:pStyle w:val="-732"/>
+        <w:rPr>
+          <w:lang w:val="en-US"/>
+        </w:rPr>
+      </w:pPr>
+      <w:r>
+        <w:rPr>
+          <w:lang w:val="en-US"/>
+        </w:rPr>
+        <w:t xml:space="preserve">    configurator = Configurator(</w:t>
+      </w:r>
+      <w:proofErr w:type="spellStart"/>
+      <w:proofErr w:type="gramStart"/>
+      <w:r>
+        <w:rPr>
+          <w:lang w:val="en-US"/>
+        </w:rPr>
+        <w:t>sys.argv</w:t>
+      </w:r>
+      <w:proofErr w:type="spellEnd"/>
+      <w:proofErr w:type="gramEnd"/>
+      <w:r>
+        <w:rPr>
+          <w:lang w:val="en-US"/>
+        </w:rPr>
+        <w:t>[1:])</w:t>
+      </w:r>
+    </w:p>
+    <w:p>
+      <w:pPr>
+        <w:pStyle w:val="-732"/>
+        <w:rPr>
+          <w:lang w:val="en-US"/>
+        </w:rPr>
+      </w:pPr>
+      <w:r>
+        <w:rPr>
+          <w:lang w:val="en-US"/>
+        </w:rPr>
+        <w:t xml:space="preserve">    analyzer = </w:t>
+      </w:r>
+      <w:proofErr w:type="spellStart"/>
+      <w:r>
+        <w:rPr>
+          <w:lang w:val="en-US"/>
+        </w:rPr>
+        <w:t>WordAnalyzer.build</w:t>
+      </w:r>
+      <w:proofErr w:type="spellEnd"/>
+      <w:r>
+        <w:rPr>
+          <w:lang w:val="en-US"/>
+        </w:rPr>
+        <w:t>(configurator)</w:t>
+      </w:r>
+    </w:p>
+    <w:p>
+      <w:pPr>
+        <w:pStyle w:val="-732"/>
+        <w:rPr>
+          <w:lang w:val="en-US"/>
+        </w:rPr>
+      </w:pPr>
+      <w:r>
+        <w:rPr>
+          <w:lang w:val="en-US"/>
+        </w:rPr>
+        <w:t xml:space="preserve">    </w:t>
+      </w:r>
+      <w:proofErr w:type="spellStart"/>
+      <w:proofErr w:type="gramStart"/>
+      <w:r>
+        <w:rPr>
+          <w:lang w:val="en-US"/>
+        </w:rPr>
+        <w:t>analyzer.analyze</w:t>
+      </w:r>
+      <w:proofErr w:type="spellEnd"/>
+      <w:proofErr w:type="gramEnd"/>
+      <w:r>
+        <w:rPr>
+          <w:lang w:val="en-US"/>
+        </w:rPr>
+        <w:t>()</w:t>
+      </w:r>
+    </w:p>
+    <w:p>
+      <w:pPr>
+        <w:pStyle w:val="-732"/>
+        <w:rPr>
+          <w:lang w:val="en-US"/>
+        </w:rPr>
+      </w:pPr>
+    </w:p>
+    <w:p>
+      <w:pPr>
+        <w:pStyle w:val="-732"/>
+        <w:rPr>
+          <w:lang w:val="en-US"/>
+        </w:rPr>
+      </w:pPr>
+    </w:p>
+    <w:p>
+      <w:pPr>
+        <w:pStyle w:val="-732"/>
+        <w:rPr>
+          <w:lang w:val="en-US"/>
+        </w:rPr>
+      </w:pPr>
+      <w:r>
+        <w:rPr>
+          <w:lang w:val="en-US"/>
+        </w:rPr>
+        <w:t>if __name__ == '__main__':</w:t>
+      </w:r>
+    </w:p>
+    <w:p>
+      <w:pPr>
+        <w:pStyle w:val="-732"/>
+        <w:rPr>
+          <w:lang w:val="en-US"/>
+        </w:rPr>
+      </w:pPr>
+      <w:r>
+        <w:rPr>
+          <w:lang w:val="en-US"/>
+        </w:rPr>
+        <w:t xml:space="preserve">    </w:t>
+      </w:r>
+      <w:proofErr w:type="gramStart"/>
+      <w:r>
+        <w:rPr>
+          <w:lang w:val="en-US"/>
+        </w:rPr>
+        <w:t>main(</w:t>
+      </w:r>
+      <w:proofErr w:type="gramEnd"/>
+      <w:r>
+        <w:rPr>
+          <w:lang w:val="en-US"/>
+        </w:rPr>
+        <w:t>)</w:t>
+      </w:r>
+    </w:p>
     <w:p/>
     <w:p>
       <w:pPr>
-        <w:suppressAutoHyphens w:val="0"/>
-        <w:spacing w:after="200" w:line="276" w:lineRule="auto"/>
-        <w:ind w:firstLine="0"/>
-        <w:jc w:val="left"/>
+        <w:pStyle w:val="2"/>
+      </w:pPr>
+      <w:bookmarkStart w:id="13" w:name="_Toc40746920"/>
+      <w:r>
+        <w:t>Модуль конфигуратора</w:t>
+      </w:r>
+      <w:bookmarkEnd w:id="13"/>
+    </w:p>
+    <w:p>
+      <w:r>
+        <w:t>Данный модуль реализует интерфейс между получением аргументов из командной строки от пользователя и передачей этих данных другому объекту.</w:t>
+      </w:r>
+    </w:p>
+    <w:p>
+      <w:r>
+        <w:t xml:space="preserve">Чтобы правильно получить и обработать аргументы командной строки используется </w:t>
+      </w:r>
+      <w:r>
+        <w:t>модуль</w:t>
+      </w:r>
+      <w:r>
+        <w:t xml:space="preserve"> </w:t>
+      </w:r>
+      <w:r>
+        <w:rPr>
+          <w:lang w:val="en-US"/>
+        </w:rPr>
+        <w:t>Argpar</w:t>
+      </w:r>
+      <w:proofErr w:type="spellStart"/>
+      <w:r>
+        <w:t>se</w:t>
+      </w:r>
+      <w:proofErr w:type="spellEnd"/>
+      <w:r>
+        <w:t>, позволяющий задать аргументы, которые необходимо получить на вход программе.</w:t>
+      </w:r>
+    </w:p>
+    <w:p>
+      <w:r>
+        <w:t xml:space="preserve">Основная идея состоит в следующем: конструктор класса </w:t>
+      </w:r>
+      <w:r>
+        <w:rPr>
+          <w:lang w:val="en-US"/>
+        </w:rPr>
+        <w:t>Configurator</w:t>
+      </w:r>
+      <w:r>
+        <w:t xml:space="preserve"> получает на вход аргументы командной строки. Данные аргументы, а также параметры описания, названия и другие параметры программы передаются в статический метод создания объекта класса </w:t>
+      </w:r>
+      <w:r>
+        <w:rPr>
+          <w:lang w:val="en-US"/>
+        </w:rPr>
+        <w:t>ArgumentParser</w:t>
+      </w:r>
+      <w:r>
+        <w:t xml:space="preserve"> </w:t>
+      </w:r>
+      <w:r>
+        <w:t>(</w:t>
+      </w:r>
+      <w:r>
+        <w:t xml:space="preserve">класс из модуля </w:t>
+      </w:r>
+      <w:r>
+        <w:rPr>
+          <w:lang w:val="en-US"/>
+        </w:rPr>
+        <w:t>Argparse</w:t>
+      </w:r>
+      <w:r>
+        <w:t>)</w:t>
+      </w:r>
+      <w:r>
+        <w:t>. Метод возвращает созданный объект, с помощью которого в последствие будет осуществляться обработка аргументов</w:t>
+      </w:r>
+      <w:r>
+        <w:t xml:space="preserve"> (См. </w:t>
+      </w:r>
+      <w:r>
+        <w:t>Рисунок</w:t>
+      </w:r>
+      <w:r>
+        <w:t xml:space="preserve"> 3.3.1)</w:t>
+      </w:r>
+      <w:r>
+        <w:t>.</w:t>
+      </w:r>
+    </w:p>
+    <w:p>
+      <w:r>
+        <w:t xml:space="preserve">Объект класса </w:t>
+      </w:r>
+      <w:r>
+        <w:rPr>
+          <w:lang w:val="en-US"/>
+        </w:rPr>
+        <w:t>ArgumentParser</w:t>
+      </w:r>
+      <w:r>
+        <w:t xml:space="preserve"> </w:t>
+      </w:r>
+      <w:r>
+        <w:t xml:space="preserve">обрабатывается методом </w:t>
+      </w:r>
+      <w:r>
+        <w:t>_</w:t>
+      </w:r>
+      <w:r>
+        <w:rPr>
+          <w:lang w:val="en-US"/>
+        </w:rPr>
+        <w:t>get</w:t>
+      </w:r>
+      <w:r>
+        <w:t>_</w:t>
+      </w:r>
+      <w:r>
+        <w:rPr>
+          <w:lang w:val="en-US"/>
+        </w:rPr>
+        <w:t>parameters</w:t>
+      </w:r>
+      <w:r>
+        <w:t xml:space="preserve"> (См. Рисунок 3.3.2)</w:t>
+      </w:r>
+      <w:r>
+        <w:t>, возвращающий объект, содержащий все переданные пользователем параметры. Важно отметить, что в данном методе производится проверка на наличие обязательных аргументов: исходного файла со списком слов, которые необходимо обработать или список слов, переданный напрямую; имя файла, содержащий частотный словарь; хотя бы один из режимов работы программы.</w:t>
+      </w:r>
+    </w:p>
+    <w:p>
+      <w:r>
+        <w:t xml:space="preserve">Используя полученный из метода </w:t>
+      </w:r>
+      <w:r>
+        <w:t>_</w:t>
+      </w:r>
+      <w:r>
+        <w:rPr>
+          <w:lang w:val="en-US"/>
+        </w:rPr>
+        <w:t>get</w:t>
+      </w:r>
+      <w:r>
+        <w:t>_</w:t>
+      </w:r>
+      <w:r>
+        <w:rPr>
+          <w:lang w:val="en-US"/>
+        </w:rPr>
+        <w:t>parameters</w:t>
+      </w:r>
+      <w:r>
+        <w:t xml:space="preserve"> </w:t>
+      </w:r>
+      <w:r>
+        <w:t xml:space="preserve">объект, класс предоставляет свой </w:t>
+      </w:r>
+      <w:r>
+        <w:rPr>
+          <w:lang w:val="en-US"/>
+        </w:rPr>
+        <w:t>API</w:t>
+      </w:r>
+      <w:r>
+        <w:t xml:space="preserve"> для предоставления данных. Каждый метод обрабатывает данные необходимым образом и предоставляет вывод.</w:t>
+      </w:r>
+    </w:p>
+    <w:p>
+      <w:r>
+        <w:t xml:space="preserve">Для загрузки списка слов в классе присутствует метод </w:t>
+      </w:r>
+      <w:r>
+        <w:t>_</w:t>
+      </w:r>
+      <w:r>
+        <w:rPr>
+          <w:lang w:val="en-US"/>
+        </w:rPr>
+        <w:t>load</w:t>
+      </w:r>
+      <w:r>
+        <w:t>_</w:t>
+      </w:r>
+      <w:r>
+        <w:rPr>
+          <w:lang w:val="en-US"/>
+        </w:rPr>
+        <w:t>words</w:t>
+      </w:r>
+      <w:r>
+        <w:t xml:space="preserve"> (См. Рисунок 3.3.2)</w:t>
+      </w:r>
+      <w:r>
+        <w:t xml:space="preserve">, являющимся обёрткой над внешней функцией </w:t>
+      </w:r>
+      <w:r>
+        <w:rPr>
+          <w:lang w:val="en-US"/>
+        </w:rPr>
+        <w:t>load</w:t>
+      </w:r>
+      <w:r>
+        <w:t>_</w:t>
+      </w:r>
+      <w:r>
+        <w:rPr>
+          <w:lang w:val="en-US"/>
+        </w:rPr>
+        <w:t>words</w:t>
+      </w:r>
+      <w:r>
+        <w:t xml:space="preserve"> </w:t>
+      </w:r>
+      <w:r>
+        <w:t xml:space="preserve">из метода </w:t>
+      </w:r>
+      <w:r>
+        <w:rPr>
+          <w:lang w:val="en-US"/>
+        </w:rPr>
+        <w:t>load</w:t>
+      </w:r>
+      <w:r>
+        <w:t>_</w:t>
+      </w:r>
+      <w:r>
+        <w:rPr>
+          <w:lang w:val="en-US"/>
+        </w:rPr>
+        <w:t>data</w:t>
+      </w:r>
+      <w:r>
+        <w:t>. Данный классовый метод обрабатывает возможные ошибки и возвращает загруженный список слов. Важно отметить, что если пользователь передает список слов напрямую из командной строки (опция –w</w:t>
+      </w:r>
+      <w:r>
+        <w:t>)</w:t>
+      </w:r>
+      <w:r>
+        <w:t>, то даже если опция получения списка слов из файла (опция –</w:t>
+      </w:r>
+      <w:r>
+        <w:rPr>
+          <w:lang w:val="en-US"/>
+        </w:rPr>
+        <w:t>s</w:t>
+      </w:r>
+      <w:r>
+        <w:t>)</w:t>
+      </w:r>
+      <w:r>
+        <w:t xml:space="preserve"> присутствует, она будет проигнорирована, так как первая опция является приоритетной.</w:t>
+      </w:r>
+    </w:p>
+    <w:p>
+      <w:pPr>
+        <w:pStyle w:val="732-0"/>
+      </w:pPr>
+      <w:r>
+        <w:rPr>
+          <w:noProof/>
+        </w:rPr>
+        <w:drawing>
+          <wp:inline distT="0" distB="0" distL="0" distR="0" wp14:anchorId="7A790BC3" wp14:editId="10C5277C">
+            <wp:extent cx="6480175" cy="3665220"/>
+            <wp:effectExtent l="0" t="0" r="0" b="0"/>
+            <wp:docPr id="3" name="Рисунок 3"/>
+            <wp:cNvGraphicFramePr>
+              <a:graphicFrameLocks xmlns:a="http://schemas.openxmlformats.org/drawingml/2006/main" noChangeAspect="1"/>
+            </wp:cNvGraphicFramePr>
+            <a:graphic xmlns:a="http://schemas.openxmlformats.org/drawingml/2006/main">
+              <a:graphicData uri="http://schemas.openxmlformats.org/drawingml/2006/picture">
+                <pic:pic xmlns:pic="http://schemas.openxmlformats.org/drawingml/2006/picture">
+                  <pic:nvPicPr>
+                    <pic:cNvPr id="1" name=""/>
+                    <pic:cNvPicPr/>
+                  </pic:nvPicPr>
+                  <pic:blipFill>
+                    <a:blip r:embed="rId10"/>
+                    <a:stretch>
+                      <a:fillRect/>
+                    </a:stretch>
+                  </pic:blipFill>
+                  <pic:spPr>
+                    <a:xfrm>
+                      <a:off x="0" y="0"/>
+                      <a:ext cx="6480175" cy="3665220"/>
+                    </a:xfrm>
+                    <a:prstGeom prst="rect">
+                      <a:avLst/>
+                    </a:prstGeom>
+                  </pic:spPr>
+                </pic:pic>
+              </a:graphicData>
+            </a:graphic>
+          </wp:inline>
+        </w:drawing>
+      </w:r>
+    </w:p>
+    <w:p>
+      <w:pPr>
+        <w:pStyle w:val="732-1"/>
+      </w:pPr>
+      <w:r>
+        <w:t xml:space="preserve">Рисунок 3.3.1 – Демонстрация метода создания объекта класса </w:t>
+      </w:r>
+      <w:r>
+        <w:rPr>
+          <w:lang w:val="en-US"/>
+        </w:rPr>
+        <w:t>ArgumentParser</w:t>
+      </w:r>
+    </w:p>
+    <w:p/>
+    <w:p>
+      <w:pPr>
+        <w:pStyle w:val="732-0"/>
+      </w:pPr>
+      <w:r>
+        <w:rPr>
+          <w:noProof/>
+        </w:rPr>
+        <w:drawing>
+          <wp:inline distT="0" distB="0" distL="0" distR="0" wp14:anchorId="76888C65" wp14:editId="6F7F026A">
+            <wp:extent cx="6480175" cy="4290060"/>
+            <wp:effectExtent l="0" t="0" r="0" b="0"/>
+            <wp:docPr id="4" name="Рисунок 4"/>
+            <wp:cNvGraphicFramePr>
+              <a:graphicFrameLocks xmlns:a="http://schemas.openxmlformats.org/drawingml/2006/main" noChangeAspect="1"/>
+            </wp:cNvGraphicFramePr>
+            <a:graphic xmlns:a="http://schemas.openxmlformats.org/drawingml/2006/main">
+              <a:graphicData uri="http://schemas.openxmlformats.org/drawingml/2006/picture">
+                <pic:pic xmlns:pic="http://schemas.openxmlformats.org/drawingml/2006/picture">
+                  <pic:nvPicPr>
+                    <pic:cNvPr id="1" name=""/>
+                    <pic:cNvPicPr/>
+                  </pic:nvPicPr>
+                  <pic:blipFill>
+                    <a:blip r:embed="rId11"/>
+                    <a:stretch>
+                      <a:fillRect/>
+                    </a:stretch>
+                  </pic:blipFill>
+                  <pic:spPr>
+                    <a:xfrm>
+                      <a:off x="0" y="0"/>
+                      <a:ext cx="6480175" cy="4290060"/>
+                    </a:xfrm>
+                    <a:prstGeom prst="rect">
+                      <a:avLst/>
+                    </a:prstGeom>
+                  </pic:spPr>
+                </pic:pic>
+              </a:graphicData>
+            </a:graphic>
+          </wp:inline>
+        </w:drawing>
+      </w:r>
+    </w:p>
+    <w:p>
+      <w:pPr>
+        <w:pStyle w:val="732-1"/>
+      </w:pPr>
+      <w:r>
+        <w:t xml:space="preserve">Рисунок 3.3.2 – Демонстрация методов </w:t>
+      </w:r>
+      <w:r>
+        <w:t>получения параметров и загрузки слов</w:t>
+      </w:r>
+    </w:p>
+    <w:p/>
+    <w:p>
+      <w:pPr>
+        <w:pStyle w:val="2"/>
+      </w:pPr>
+      <w:bookmarkStart w:id="14" w:name="_Toc40746921"/>
+      <w:r>
+        <w:t>Модуль загрузки списка слов</w:t>
+      </w:r>
+      <w:bookmarkEnd w:id="14"/>
+    </w:p>
+    <w:p>
+      <w:r>
+        <w:t xml:space="preserve">Предположим, что нам необходимо получить список слов из файла. Но что, если файл чрезмерно большой, а нам необходимо получить лишь случайный срез? А если кодировка файла нестандартная и файл не может быть просто обработан? Для этих ситуаций создан модуль </w:t>
+      </w:r>
+      <w:r>
+        <w:rPr>
+          <w:lang w:val="en-US"/>
+        </w:rPr>
+        <w:t>load</w:t>
+      </w:r>
+      <w:r>
+        <w:t>_</w:t>
+      </w:r>
+      <w:r>
+        <w:rPr>
+          <w:lang w:val="en-US"/>
+        </w:rPr>
+        <w:t>data</w:t>
+      </w:r>
+      <w:r>
+        <w:t xml:space="preserve">, содержащий функцию </w:t>
+      </w:r>
+      <w:r>
+        <w:rPr>
+          <w:lang w:val="en-US"/>
+        </w:rPr>
+        <w:t>load</w:t>
+      </w:r>
+      <w:r>
+        <w:t>_</w:t>
+      </w:r>
+      <w:r>
+        <w:rPr>
+          <w:lang w:val="en-US"/>
+        </w:rPr>
+        <w:t>words</w:t>
+      </w:r>
+      <w:r>
+        <w:t>.</w:t>
+      </w:r>
+    </w:p>
+    <w:p>
+      <w:r>
+        <w:t>Пользователь может передать функции определенное количество слов, которое ему необходимо обработать (опция –</w:t>
+      </w:r>
+      <w:r>
+        <w:rPr>
+          <w:lang w:val="en-US"/>
+        </w:rPr>
+        <w:t>c</w:t>
+      </w:r>
+      <w:r>
+        <w:t>)</w:t>
+      </w:r>
+      <w:r>
+        <w:t>. А если пользователю необходимо указать кодировку файла, он может передать её с помощью опции –</w:t>
+      </w:r>
+      <w:r>
+        <w:rPr>
+          <w:lang w:val="en-US"/>
+        </w:rPr>
+        <w:t>e</w:t>
+      </w:r>
+      <w:r>
+        <w:t>.</w:t>
+      </w:r>
+    </w:p>
+    <w:p>
+      <w:r>
+        <w:t>В данной функции обрабатываются стандартные ошибки пользователя, связанные с неверным вводом имя файла или случая, когда указан пустой файл.</w:t>
+      </w:r>
+    </w:p>
+    <w:p>
+      <w:r>
+        <w:t>Листинг данного модуля приведен на рисунке 3.4.1.</w:t>
+      </w:r>
+    </w:p>
+    <w:p>
+      <w:pPr>
+        <w:pStyle w:val="732-0"/>
+      </w:pPr>
+      <w:r>
+        <w:rPr>
+          <w:noProof/>
+        </w:rPr>
+        <w:drawing>
+          <wp:inline distT="0" distB="0" distL="0" distR="0" wp14:anchorId="6E6E4C6F" wp14:editId="3E7D591B">
+            <wp:extent cx="6480175" cy="3572933"/>
+            <wp:effectExtent l="0" t="0" r="0" b="8890"/>
+            <wp:docPr id="5" name="Рисунок 5"/>
+            <wp:cNvGraphicFramePr>
+              <a:graphicFrameLocks xmlns:a="http://schemas.openxmlformats.org/drawingml/2006/main" noChangeAspect="1"/>
+            </wp:cNvGraphicFramePr>
+            <a:graphic xmlns:a="http://schemas.openxmlformats.org/drawingml/2006/main">
+              <a:graphicData uri="http://schemas.openxmlformats.org/drawingml/2006/picture">
+                <pic:pic xmlns:pic="http://schemas.openxmlformats.org/drawingml/2006/picture">
+                  <pic:nvPicPr>
+                    <pic:cNvPr id="1" name=""/>
+                    <pic:cNvPicPr/>
+                  </pic:nvPicPr>
+                  <pic:blipFill>
+                    <a:blip r:embed="rId12"/>
+                    <a:stretch>
+                      <a:fillRect/>
+                    </a:stretch>
+                  </pic:blipFill>
+                  <pic:spPr>
+                    <a:xfrm>
+                      <a:off x="0" y="0"/>
+                      <a:ext cx="6482368" cy="3574142"/>
+                    </a:xfrm>
+                    <a:prstGeom prst="rect">
+                      <a:avLst/>
+                    </a:prstGeom>
+                  </pic:spPr>
+                </pic:pic>
+              </a:graphicData>
+            </a:graphic>
+          </wp:inline>
+        </w:drawing>
+      </w:r>
+    </w:p>
+    <w:p>
+      <w:pPr>
+        <w:pStyle w:val="732-1"/>
+        <w:rPr>
+          <w:lang w:val="en-US"/>
+        </w:rPr>
+      </w:pPr>
+      <w:r>
+        <w:t xml:space="preserve">Рисунок 3.4.1 – Демонстрация основной функции модуля </w:t>
+      </w:r>
+      <w:r>
+        <w:rPr>
+          <w:lang w:val="en-US"/>
+        </w:rPr>
+        <w:t>load</w:t>
+      </w:r>
+      <w:r>
+        <w:t>_</w:t>
+      </w:r>
+      <w:r>
+        <w:rPr>
+          <w:lang w:val="en-US"/>
+        </w:rPr>
+        <w:t>data</w:t>
+      </w:r>
+    </w:p>
+    <w:p/>
+    <w:p>
+      <w:pPr>
+        <w:pStyle w:val="2"/>
       </w:pPr>
     </w:p>
     <w:sectPr>
-      <w:footerReference w:type="default" r:id="rId9"/>
+      <w:footerReference w:type="default" r:id="rId13"/>
       <w:pgSz w:w="11906" w:h="16838" w:code="9"/>
       <w:pgMar w:top="1134" w:right="567" w:bottom="1134" w:left="1134" w:header="567" w:footer="567" w:gutter="0"/>
       <w:cols w:space="708"/>
@@ -2009,7 +3427,7 @@
             <w:sz w:val="24"/>
             <w:szCs w:val="24"/>
           </w:rPr>
-          <w:t>2</w:t>
+          <w:t>12</w:t>
         </w:r>
         <w:r>
           <w:rPr>
@@ -4717,7 +6135,7 @@
 </file>
 
 <file path=customXml/itemProps1.xml><?xml version="1.0" encoding="utf-8"?>
-<ds:datastoreItem xmlns:ds="http://schemas.openxmlformats.org/officeDocument/2006/customXml" ds:itemID="{0B22E43B-A7FE-490B-B12E-6ABA1D0794DF}">
+<ds:datastoreItem xmlns:ds="http://schemas.openxmlformats.org/officeDocument/2006/customXml" ds:itemID="{85AF18F9-E12A-464B-B590-4A1D1A33ECB1}">
   <ds:schemaRefs>
     <ds:schemaRef ds:uri="http://schemas.openxmlformats.org/officeDocument/2006/bibliography"/>
   </ds:schemaRefs>

</xml_diff>